<commit_message>
Fixed UndefinedError, enhanced input validation, and ensured correct handling of blood test and children fields
</commit_message>
<xml_diff>
--- a/templates_docx/donor_info.docx
+++ b/templates_docx/donor_info.docx
@@ -159,17 +159,7 @@
     </w:p>
     <w:p>
       <w:r>
-        <w:t xml:space="preserve">   Child 1: Age: {child_ages[1]}</w:t>
-      </w:r>
-    </w:p>
-    <w:p>
-      <w:r>
-        <w:t xml:space="preserve">   Child 2: Age: {child_ages[2]}</w:t>
-      </w:r>
-    </w:p>
-    <w:p>
-      <w:r>
-        <w:t xml:space="preserve">   (Add more if applicable)</w:t>
+        <w:t>{children_ages}</w:t>
       </w:r>
     </w:p>
     <w:p>

</xml_diff>